<commit_message>
Reviewed Report and added conclusion
</commit_message>
<xml_diff>
--- a/Report.docx
+++ b/Report.docx
@@ -12,6 +12,7 @@
       </w:pPr>
       <w:bookmarkStart w:id="0" w:name="_Hlk101319218"/>
       <w:bookmarkEnd w:id="0"/>
+      <w:proofErr w:type="gramStart"/>
       <w:r>
         <w:rPr>
           <w:rFonts w:asciiTheme="majorBidi" w:hAnsiTheme="majorBidi" w:cstheme="majorBidi"/>
@@ -38,6 +39,7 @@
         </w:rPr>
         <w:t>:</w:t>
       </w:r>
+      <w:proofErr w:type="gramEnd"/>
     </w:p>
     <w:p>
       <w:pPr>
@@ -58,7 +60,61 @@
           <w:sz w:val="24"/>
           <w:szCs w:val="24"/>
         </w:rPr>
-        <w:t>We discarded “id” , “name”  , “full_name” columns because they don’t have any effect on value and “birth_date” column because we already have</w:t>
+        <w:t>We discarded “id</w:t>
+      </w:r>
+      <w:proofErr w:type="gramStart"/>
+      <w:r>
+        <w:rPr>
+          <w:rFonts w:asciiTheme="majorBidi" w:hAnsiTheme="majorBidi" w:cstheme="majorBidi"/>
+          <w:sz w:val="24"/>
+          <w:szCs w:val="24"/>
+        </w:rPr>
+        <w:t>” ,</w:t>
+      </w:r>
+      <w:proofErr w:type="gramEnd"/>
+      <w:r>
+        <w:rPr>
+          <w:rFonts w:asciiTheme="majorBidi" w:hAnsiTheme="majorBidi" w:cstheme="majorBidi"/>
+          <w:sz w:val="24"/>
+          <w:szCs w:val="24"/>
+        </w:rPr>
+        <w:t xml:space="preserve"> “name”  , “</w:t>
+      </w:r>
+      <w:proofErr w:type="spellStart"/>
+      <w:r>
+        <w:rPr>
+          <w:rFonts w:asciiTheme="majorBidi" w:hAnsiTheme="majorBidi" w:cstheme="majorBidi"/>
+          <w:sz w:val="24"/>
+          <w:szCs w:val="24"/>
+        </w:rPr>
+        <w:t>full_name</w:t>
+      </w:r>
+      <w:proofErr w:type="spellEnd"/>
+      <w:r>
+        <w:rPr>
+          <w:rFonts w:asciiTheme="majorBidi" w:hAnsiTheme="majorBidi" w:cstheme="majorBidi"/>
+          <w:sz w:val="24"/>
+          <w:szCs w:val="24"/>
+        </w:rPr>
+        <w:t>” columns because they don’t have any effect on value and “</w:t>
+      </w:r>
+      <w:proofErr w:type="spellStart"/>
+      <w:r>
+        <w:rPr>
+          <w:rFonts w:asciiTheme="majorBidi" w:hAnsiTheme="majorBidi" w:cstheme="majorBidi"/>
+          <w:sz w:val="24"/>
+          <w:szCs w:val="24"/>
+        </w:rPr>
+        <w:t>birth_date</w:t>
+      </w:r>
+      <w:proofErr w:type="spellEnd"/>
+      <w:r>
+        <w:rPr>
+          <w:rFonts w:asciiTheme="majorBidi" w:hAnsiTheme="majorBidi" w:cstheme="majorBidi"/>
+          <w:sz w:val="24"/>
+          <w:szCs w:val="24"/>
+        </w:rPr>
+        <w:t>” column because we already have</w:t>
       </w:r>
       <w:r>
         <w:rPr>
@@ -88,7 +144,34 @@
           <w:sz w:val="24"/>
           <w:szCs w:val="24"/>
         </w:rPr>
-        <w:t>Delete columns which contains more than 7000 missing value in it’s row</w:t>
+        <w:t xml:space="preserve">Delete columns which contains more than 7000 missing value in </w:t>
+      </w:r>
+      <w:proofErr w:type="spellStart"/>
+      <w:r>
+        <w:rPr>
+          <w:rFonts w:asciiTheme="majorBidi" w:hAnsiTheme="majorBidi" w:cstheme="majorBidi"/>
+          <w:sz w:val="24"/>
+          <w:szCs w:val="24"/>
+        </w:rPr>
+        <w:t>it’s</w:t>
+      </w:r>
+      <w:proofErr w:type="spellEnd"/>
+      <w:r>
+        <w:rPr>
+          <w:rFonts w:asciiTheme="majorBidi" w:hAnsiTheme="majorBidi" w:cstheme="majorBidi"/>
+          <w:sz w:val="24"/>
+          <w:szCs w:val="24"/>
+        </w:rPr>
+        <w:t xml:space="preserve"> </w:t>
+      </w:r>
+      <w:proofErr w:type="gramStart"/>
+      <w:r>
+        <w:rPr>
+          <w:rFonts w:asciiTheme="majorBidi" w:hAnsiTheme="majorBidi" w:cstheme="majorBidi"/>
+          <w:sz w:val="24"/>
+          <w:szCs w:val="24"/>
+        </w:rPr>
+        <w:t>row</w:t>
       </w:r>
       <w:r>
         <w:rPr>
@@ -98,6 +181,7 @@
         </w:rPr>
         <w:t xml:space="preserve"> .</w:t>
       </w:r>
+      <w:proofErr w:type="gramEnd"/>
     </w:p>
     <w:p>
       <w:pPr>
@@ -118,7 +202,16 @@
           <w:sz w:val="24"/>
           <w:szCs w:val="24"/>
         </w:rPr>
-        <w:t>Delete rows which contain any null value</w:t>
+        <w:t xml:space="preserve">Delete rows which contain any null </w:t>
+      </w:r>
+      <w:proofErr w:type="gramStart"/>
+      <w:r>
+        <w:rPr>
+          <w:rFonts w:asciiTheme="majorBidi" w:hAnsiTheme="majorBidi" w:cstheme="majorBidi"/>
+          <w:sz w:val="24"/>
+          <w:szCs w:val="24"/>
+        </w:rPr>
+        <w:t>value</w:t>
       </w:r>
       <w:r>
         <w:rPr>
@@ -128,6 +221,7 @@
         </w:rPr>
         <w:t xml:space="preserve"> .</w:t>
       </w:r>
+      <w:proofErr w:type="gramEnd"/>
     </w:p>
     <w:p>
       <w:pPr>
@@ -148,7 +242,16 @@
           <w:sz w:val="24"/>
           <w:szCs w:val="24"/>
         </w:rPr>
-        <w:t>‘position’ column contains 4 distinct values so we split them with ‘</w:t>
+        <w:t xml:space="preserve">‘position’ column contains 4 distinct values so we split them with </w:t>
+      </w:r>
+      <w:proofErr w:type="gramStart"/>
+      <w:r>
+        <w:rPr>
+          <w:rFonts w:asciiTheme="majorBidi" w:hAnsiTheme="majorBidi" w:cstheme="majorBidi"/>
+          <w:sz w:val="24"/>
+          <w:szCs w:val="24"/>
+        </w:rPr>
+        <w:t>‘</w:t>
       </w:r>
       <w:r>
         <w:rPr>
@@ -166,6 +269,7 @@
         </w:rPr>
         <w:t>,</w:t>
       </w:r>
+      <w:proofErr w:type="gramEnd"/>
       <w:r>
         <w:rPr>
           <w:rFonts w:asciiTheme="majorBidi" w:hAnsiTheme="majorBidi" w:cstheme="majorBidi"/>
@@ -188,7 +292,23 @@
           <w:sz w:val="24"/>
           <w:szCs w:val="24"/>
         </w:rPr>
-        <w:t>then replace any nominal values to ones and finally sum them and get them back into ‘position’ column and drop the new columns .</w:t>
+        <w:t xml:space="preserve">then replace any nominal values to ones and finally sum them and get them back into ‘position’ column and drop the new columns </w:t>
+      </w:r>
+      <w:r>
+        <w:rPr>
+          <w:rFonts w:asciiTheme="majorBidi" w:hAnsiTheme="majorBidi" w:cstheme="majorBidi"/>
+          <w:sz w:val="24"/>
+          <w:szCs w:val="24"/>
+        </w:rPr>
+        <w:t>(essentially favoring players that play in more than one position)</w:t>
+      </w:r>
+      <w:r>
+        <w:rPr>
+          <w:rFonts w:asciiTheme="majorBidi" w:hAnsiTheme="majorBidi" w:cstheme="majorBidi"/>
+          <w:sz w:val="24"/>
+          <w:szCs w:val="24"/>
+        </w:rPr>
+        <w:t>.</w:t>
       </w:r>
     </w:p>
     <w:p>
@@ -210,7 +330,43 @@
           <w:sz w:val="24"/>
           <w:szCs w:val="24"/>
         </w:rPr>
-        <w:t xml:space="preserve">‘work_rate’ column contains 2 distinct values so we split them with ‘ / </w:t>
+        <w:t>‘</w:t>
+      </w:r>
+      <w:proofErr w:type="spellStart"/>
+      <w:r>
+        <w:rPr>
+          <w:rFonts w:asciiTheme="majorBidi" w:hAnsiTheme="majorBidi" w:cstheme="majorBidi"/>
+          <w:sz w:val="24"/>
+          <w:szCs w:val="24"/>
+        </w:rPr>
+        <w:t>work_rate</w:t>
+      </w:r>
+      <w:proofErr w:type="spellEnd"/>
+      <w:r>
+        <w:rPr>
+          <w:rFonts w:asciiTheme="majorBidi" w:hAnsiTheme="majorBidi" w:cstheme="majorBidi"/>
+          <w:sz w:val="24"/>
+          <w:szCs w:val="24"/>
+        </w:rPr>
+        <w:t xml:space="preserve">’ column contains 2 distinct values so we split them with </w:t>
+      </w:r>
+      <w:proofErr w:type="gramStart"/>
+      <w:r>
+        <w:rPr>
+          <w:rFonts w:asciiTheme="majorBidi" w:hAnsiTheme="majorBidi" w:cstheme="majorBidi"/>
+          <w:sz w:val="24"/>
+          <w:szCs w:val="24"/>
+        </w:rPr>
+        <w:t>‘ /</w:t>
+      </w:r>
+      <w:proofErr w:type="gramEnd"/>
+      <w:r>
+        <w:rPr>
+          <w:rFonts w:asciiTheme="majorBidi" w:hAnsiTheme="majorBidi" w:cstheme="majorBidi"/>
+          <w:sz w:val="24"/>
+          <w:szCs w:val="24"/>
+        </w:rPr>
+        <w:t xml:space="preserve"> </w:t>
       </w:r>
       <w:r>
         <w:rPr>
@@ -317,8 +473,36 @@
           <w:sz w:val="24"/>
           <w:szCs w:val="24"/>
         </w:rPr>
-        <w:t>‘body_type’ column replace nominal values into numeric values .</w:t>
-      </w:r>
+        <w:t>‘</w:t>
+      </w:r>
+      <w:proofErr w:type="spellStart"/>
+      <w:r>
+        <w:rPr>
+          <w:rFonts w:asciiTheme="majorBidi" w:hAnsiTheme="majorBidi" w:cstheme="majorBidi"/>
+          <w:sz w:val="24"/>
+          <w:szCs w:val="24"/>
+        </w:rPr>
+        <w:t>body_type</w:t>
+      </w:r>
+      <w:proofErr w:type="spellEnd"/>
+      <w:r>
+        <w:rPr>
+          <w:rFonts w:asciiTheme="majorBidi" w:hAnsiTheme="majorBidi" w:cstheme="majorBidi"/>
+          <w:sz w:val="24"/>
+          <w:szCs w:val="24"/>
+        </w:rPr>
+        <w:t xml:space="preserve">’ column replace nominal values into numeric </w:t>
+      </w:r>
+      <w:proofErr w:type="gramStart"/>
+      <w:r>
+        <w:rPr>
+          <w:rFonts w:asciiTheme="majorBidi" w:hAnsiTheme="majorBidi" w:cstheme="majorBidi"/>
+          <w:sz w:val="24"/>
+          <w:szCs w:val="24"/>
+        </w:rPr>
+        <w:t>values .</w:t>
+      </w:r>
+      <w:proofErr w:type="gramEnd"/>
     </w:p>
     <w:p>
       <w:pPr>
@@ -339,8 +523,36 @@
           <w:sz w:val="24"/>
           <w:szCs w:val="24"/>
         </w:rPr>
-        <w:t>We used LabelEncoder on 4 nominal columns alphabetically to make it numeric with values .</w:t>
-      </w:r>
+        <w:t xml:space="preserve">We used </w:t>
+      </w:r>
+      <w:proofErr w:type="spellStart"/>
+      <w:r>
+        <w:rPr>
+          <w:rFonts w:asciiTheme="majorBidi" w:hAnsiTheme="majorBidi" w:cstheme="majorBidi"/>
+          <w:sz w:val="24"/>
+          <w:szCs w:val="24"/>
+        </w:rPr>
+        <w:t>LabelEncoder</w:t>
+      </w:r>
+      <w:proofErr w:type="spellEnd"/>
+      <w:r>
+        <w:rPr>
+          <w:rFonts w:asciiTheme="majorBidi" w:hAnsiTheme="majorBidi" w:cstheme="majorBidi"/>
+          <w:sz w:val="24"/>
+          <w:szCs w:val="24"/>
+        </w:rPr>
+        <w:t xml:space="preserve"> on 4 nominal columns alphabetically to make it numeric with </w:t>
+      </w:r>
+      <w:proofErr w:type="gramStart"/>
+      <w:r>
+        <w:rPr>
+          <w:rFonts w:asciiTheme="majorBidi" w:hAnsiTheme="majorBidi" w:cstheme="majorBidi"/>
+          <w:sz w:val="24"/>
+          <w:szCs w:val="24"/>
+        </w:rPr>
+        <w:t>values .</w:t>
+      </w:r>
+      <w:proofErr w:type="gramEnd"/>
     </w:p>
     <w:p>
       <w:pPr>
@@ -376,7 +588,16 @@
           <w:sz w:val="24"/>
           <w:szCs w:val="24"/>
         </w:rPr>
-        <w:t xml:space="preserve"> RB column we used str function to get the only first 2 digits of each value</w:t>
+        <w:t xml:space="preserve"> RB column we used str function to get the only first 2 digits of each </w:t>
+      </w:r>
+      <w:proofErr w:type="gramStart"/>
+      <w:r>
+        <w:rPr>
+          <w:rFonts w:asciiTheme="majorBidi" w:hAnsiTheme="majorBidi" w:cstheme="majorBidi"/>
+          <w:sz w:val="24"/>
+          <w:szCs w:val="24"/>
+        </w:rPr>
+        <w:t>value</w:t>
       </w:r>
       <w:r>
         <w:rPr>
@@ -386,6 +607,7 @@
         </w:rPr>
         <w:t xml:space="preserve"> .</w:t>
       </w:r>
+      <w:proofErr w:type="gramEnd"/>
     </w:p>
     <w:p>
       <w:pPr>
@@ -406,16 +628,62 @@
           <w:sz w:val="24"/>
           <w:szCs w:val="24"/>
         </w:rPr>
-        <w:t>In ‘club_join_date’ and ‘contract_end_year’ to get the year we take the last 2 digits of each value</w:t>
-      </w:r>
-      <w:r>
-        <w:rPr>
-          <w:rFonts w:asciiTheme="majorBidi" w:hAnsiTheme="majorBidi" w:cstheme="majorBidi"/>
-          <w:sz w:val="24"/>
-          <w:szCs w:val="24"/>
-        </w:rPr>
-        <w:t xml:space="preserve"> because they have different date formats .</w:t>
-      </w:r>
+        <w:t>In ‘</w:t>
+      </w:r>
+      <w:proofErr w:type="spellStart"/>
+      <w:r>
+        <w:rPr>
+          <w:rFonts w:asciiTheme="majorBidi" w:hAnsiTheme="majorBidi" w:cstheme="majorBidi"/>
+          <w:sz w:val="24"/>
+          <w:szCs w:val="24"/>
+        </w:rPr>
+        <w:t>club_join_date</w:t>
+      </w:r>
+      <w:proofErr w:type="spellEnd"/>
+      <w:r>
+        <w:rPr>
+          <w:rFonts w:asciiTheme="majorBidi" w:hAnsiTheme="majorBidi" w:cstheme="majorBidi"/>
+          <w:sz w:val="24"/>
+          <w:szCs w:val="24"/>
+        </w:rPr>
+        <w:t>’ and ‘</w:t>
+      </w:r>
+      <w:proofErr w:type="spellStart"/>
+      <w:r>
+        <w:rPr>
+          <w:rFonts w:asciiTheme="majorBidi" w:hAnsiTheme="majorBidi" w:cstheme="majorBidi"/>
+          <w:sz w:val="24"/>
+          <w:szCs w:val="24"/>
+        </w:rPr>
+        <w:t>contract_end_year</w:t>
+      </w:r>
+      <w:proofErr w:type="spellEnd"/>
+      <w:r>
+        <w:rPr>
+          <w:rFonts w:asciiTheme="majorBidi" w:hAnsiTheme="majorBidi" w:cstheme="majorBidi"/>
+          <w:sz w:val="24"/>
+          <w:szCs w:val="24"/>
+        </w:rPr>
+        <w:t>’ to get the year we take the last 2 digits of each value</w:t>
+      </w:r>
+      <w:r>
+        <w:rPr>
+          <w:rFonts w:asciiTheme="majorBidi" w:hAnsiTheme="majorBidi" w:cstheme="majorBidi"/>
+          <w:sz w:val="24"/>
+          <w:szCs w:val="24"/>
+        </w:rPr>
+        <w:t xml:space="preserve"> because they have different date </w:t>
+      </w:r>
+      <w:proofErr w:type="gramStart"/>
+      <w:r>
+        <w:rPr>
+          <w:rFonts w:asciiTheme="majorBidi" w:hAnsiTheme="majorBidi" w:cstheme="majorBidi"/>
+          <w:sz w:val="24"/>
+          <w:szCs w:val="24"/>
+        </w:rPr>
+        <w:t>formats .</w:t>
+      </w:r>
+      <w:proofErr w:type="gramEnd"/>
     </w:p>
     <w:p>
       <w:pPr>
@@ -445,8 +713,19 @@
           <w:szCs w:val="24"/>
           <w:lang w:bidi="ar-EG"/>
         </w:rPr>
-        <w:t>so it became 8 only from 91 column .</w:t>
-      </w:r>
+        <w:t xml:space="preserve">so it became 8 only from 91 </w:t>
+      </w:r>
+      <w:proofErr w:type="gramStart"/>
+      <w:r>
+        <w:rPr>
+          <w:rFonts w:asciiTheme="majorBidi" w:hAnsiTheme="majorBidi" w:cstheme="majorBidi"/>
+          <w:sz w:val="24"/>
+          <w:szCs w:val="24"/>
+          <w:lang w:bidi="ar-EG"/>
+        </w:rPr>
+        <w:t>column .</w:t>
+      </w:r>
+      <w:proofErr w:type="gramEnd"/>
     </w:p>
     <w:p>
       <w:pPr>
@@ -467,7 +746,25 @@
           <w:sz w:val="24"/>
           <w:szCs w:val="24"/>
         </w:rPr>
-        <w:t>We used MinMaxScaler to normalize data and make the top feature columns</w:t>
+        <w:t xml:space="preserve">We used </w:t>
+      </w:r>
+      <w:proofErr w:type="spellStart"/>
+      <w:r>
+        <w:rPr>
+          <w:rFonts w:asciiTheme="majorBidi" w:hAnsiTheme="majorBidi" w:cstheme="majorBidi"/>
+          <w:sz w:val="24"/>
+          <w:szCs w:val="24"/>
+        </w:rPr>
+        <w:t>MinMaxScaler</w:t>
+      </w:r>
+      <w:proofErr w:type="spellEnd"/>
+      <w:r>
+        <w:rPr>
+          <w:rFonts w:asciiTheme="majorBidi" w:hAnsiTheme="majorBidi" w:cstheme="majorBidi"/>
+          <w:sz w:val="24"/>
+          <w:szCs w:val="24"/>
+        </w:rPr>
+        <w:t xml:space="preserve"> to normalize data and make the top feature columns</w:t>
       </w:r>
       <w:r>
         <w:rPr>
@@ -491,8 +788,18 @@
           <w:sz w:val="24"/>
           <w:szCs w:val="24"/>
         </w:rPr>
-        <w:t xml:space="preserve"> 1 to avoid varieties between values .</w:t>
-      </w:r>
+        <w:t xml:space="preserve"> 1 to avoid varieties between </w:t>
+      </w:r>
+      <w:proofErr w:type="gramStart"/>
+      <w:r>
+        <w:rPr>
+          <w:rFonts w:asciiTheme="majorBidi" w:hAnsiTheme="majorBidi" w:cstheme="majorBidi"/>
+          <w:sz w:val="24"/>
+          <w:szCs w:val="24"/>
+        </w:rPr>
+        <w:t>values .</w:t>
+      </w:r>
+      <w:proofErr w:type="gramEnd"/>
     </w:p>
     <w:p>
       <w:pPr>
@@ -513,8 +820,18 @@
           <w:sz w:val="24"/>
           <w:szCs w:val="24"/>
         </w:rPr>
-        <w:t>Splitting data into 80 % training and 20 % for testing .</w:t>
-      </w:r>
+        <w:t xml:space="preserve">Splitting data into 80 % training and 20 % for </w:t>
+      </w:r>
+      <w:proofErr w:type="gramStart"/>
+      <w:r>
+        <w:rPr>
+          <w:rFonts w:asciiTheme="majorBidi" w:hAnsiTheme="majorBidi" w:cstheme="majorBidi"/>
+          <w:sz w:val="24"/>
+          <w:szCs w:val="24"/>
+        </w:rPr>
+        <w:t>testing .</w:t>
+      </w:r>
+      <w:proofErr w:type="gramEnd"/>
     </w:p>
     <w:p>
       <w:pPr>
@@ -531,6 +848,7 @@
           <w:szCs w:val="28"/>
         </w:rPr>
       </w:pPr>
+      <w:proofErr w:type="gramStart"/>
       <w:r>
         <w:rPr>
           <w:rFonts w:asciiTheme="majorBidi" w:hAnsiTheme="majorBidi" w:cstheme="majorBidi"/>
@@ -559,6 +877,7 @@
         </w:rPr>
         <w:t xml:space="preserve"> :</w:t>
       </w:r>
+      <w:proofErr w:type="gramEnd"/>
     </w:p>
     <w:p>
       <w:pPr>
@@ -575,7 +894,25 @@
           <w:sz w:val="24"/>
           <w:szCs w:val="24"/>
         </w:rPr>
-        <w:t xml:space="preserve">We used 2 models “Polynomial Regression” and “MultiVariable Regression” and the one which gives less mean square error was the “Polynomial Regression” with degree of 3 </w:t>
+        <w:t>We used 2 models “Polynomial Regression” and “</w:t>
+      </w:r>
+      <w:proofErr w:type="spellStart"/>
+      <w:r>
+        <w:rPr>
+          <w:rFonts w:asciiTheme="majorBidi" w:hAnsiTheme="majorBidi" w:cstheme="majorBidi"/>
+          <w:sz w:val="24"/>
+          <w:szCs w:val="24"/>
+        </w:rPr>
+        <w:t>MultiVariable</w:t>
+      </w:r>
+      <w:proofErr w:type="spellEnd"/>
+      <w:r>
+        <w:rPr>
+          <w:rFonts w:asciiTheme="majorBidi" w:hAnsiTheme="majorBidi" w:cstheme="majorBidi"/>
+          <w:sz w:val="24"/>
+          <w:szCs w:val="24"/>
+        </w:rPr>
+        <w:t xml:space="preserve"> Regression” and the one which gives less mean square error was the “Polynomial Regression” with degree of 3 </w:t>
       </w:r>
       <w:r>
         <w:rPr>
@@ -598,7 +935,16 @@
           <w:sz w:val="24"/>
           <w:szCs w:val="24"/>
         </w:rPr>
-        <w:t>0019936561584472656” second in training time and “397445289609.2285” in mean square error</w:t>
+        <w:t xml:space="preserve">0019936561584472656” second in training time and “397445289609.2285” in mean square </w:t>
+      </w:r>
+      <w:proofErr w:type="gramStart"/>
+      <w:r>
+        <w:rPr>
+          <w:rFonts w:asciiTheme="majorBidi" w:hAnsiTheme="majorBidi" w:cstheme="majorBidi"/>
+          <w:sz w:val="24"/>
+          <w:szCs w:val="24"/>
+        </w:rPr>
+        <w:t>error</w:t>
       </w:r>
       <w:r>
         <w:rPr>
@@ -608,6 +954,7 @@
         </w:rPr>
         <w:t xml:space="preserve"> .</w:t>
       </w:r>
+      <w:proofErr w:type="gramEnd"/>
     </w:p>
     <w:p>
       <w:pPr>
@@ -626,6 +973,7 @@
           <w:szCs w:val="28"/>
         </w:rPr>
       </w:pPr>
+      <w:proofErr w:type="gramStart"/>
       <w:r>
         <w:rPr>
           <w:rFonts w:asciiTheme="majorBidi" w:hAnsiTheme="majorBidi" w:cstheme="majorBidi"/>
@@ -644,6 +992,7 @@
         </w:rPr>
         <w:t xml:space="preserve"> :</w:t>
       </w:r>
+      <w:proofErr w:type="gramEnd"/>
     </w:p>
     <w:p>
       <w:pPr>
@@ -665,21 +1014,105 @@
       <w:r>
         <w:rPr>
           <w:rFonts w:asciiTheme="majorBidi" w:hAnsiTheme="majorBidi" w:cstheme="majorBidi"/>
+          <w:sz w:val="24"/>
+          <w:szCs w:val="24"/>
+        </w:rPr>
+        <w:t>-</w:t>
+      </w:r>
+      <w:r>
+        <w:rPr>
+          <w:rFonts w:asciiTheme="majorBidi" w:hAnsiTheme="majorBidi" w:cstheme="majorBidi"/>
           <w:color w:val="7B7B7B" w:themeColor="accent3" w:themeShade="BF"/>
           <w:sz w:val="24"/>
           <w:szCs w:val="24"/>
         </w:rPr>
-        <w:t>Type your Bolbol here …</w:t>
-      </w:r>
-    </w:p>
-    <w:p>
-      <w:pPr>
-        <w:rPr>
-          <w:rFonts w:asciiTheme="majorBidi" w:hAnsiTheme="majorBidi" w:cstheme="majorBidi"/>
-          <w:sz w:val="24"/>
-          <w:szCs w:val="24"/>
-        </w:rPr>
-      </w:pPr>
+        <w:t xml:space="preserve">In conclusion we found out that Pre-processing takes up a huge part in implementing Machine Learning Algorithms </w:t>
+      </w:r>
+      <w:r>
+        <w:rPr>
+          <w:rFonts w:asciiTheme="majorBidi" w:hAnsiTheme="majorBidi" w:cstheme="majorBidi"/>
+          <w:color w:val="7B7B7B" w:themeColor="accent3" w:themeShade="BF"/>
+          <w:sz w:val="24"/>
+          <w:szCs w:val="24"/>
+        </w:rPr>
+        <w:t xml:space="preserve">especially if the dataset is big as it helped us a lot to uniform the datatypes across each column and across the dataset changing nominal data into numerical with respect to its type whether its ordinal or not, it also helped us to uniform the scale of data via </w:t>
+      </w:r>
+      <w:r>
+        <w:rPr>
+          <w:rFonts w:asciiTheme="majorBidi" w:hAnsiTheme="majorBidi" w:cstheme="majorBidi"/>
+          <w:color w:val="7B7B7B" w:themeColor="accent3" w:themeShade="BF"/>
+          <w:sz w:val="24"/>
+          <w:szCs w:val="24"/>
+        </w:rPr>
+        <w:lastRenderedPageBreak/>
+        <w:t>feature scaling techniques to limit the sparse values difference</w:t>
+      </w:r>
+      <w:r>
+        <w:rPr>
+          <w:rFonts w:asciiTheme="majorBidi" w:hAnsiTheme="majorBidi" w:cstheme="majorBidi"/>
+          <w:color w:val="7B7B7B" w:themeColor="accent3" w:themeShade="BF"/>
+          <w:sz w:val="24"/>
+          <w:szCs w:val="24"/>
+        </w:rPr>
+        <w:t xml:space="preserve">, feature selection techniques also played a huge role in our pre-processing stage as it helped us trim the large dataset features whether its dropping columns with less importance to the Model purpose or dropping columns of high correlation </w:t>
+      </w:r>
+    </w:p>
+    <w:p>
+      <w:pPr>
+        <w:rPr>
+          <w:rFonts w:asciiTheme="majorBidi" w:hAnsiTheme="majorBidi" w:cstheme="majorBidi"/>
+          <w:color w:val="7B7B7B" w:themeColor="accent3" w:themeShade="BF"/>
+          <w:sz w:val="24"/>
+          <w:szCs w:val="24"/>
+        </w:rPr>
+      </w:pPr>
+      <w:r>
+        <w:rPr>
+          <w:rFonts w:asciiTheme="majorBidi" w:hAnsiTheme="majorBidi" w:cstheme="majorBidi"/>
+          <w:color w:val="7B7B7B" w:themeColor="accent3" w:themeShade="BF"/>
+          <w:sz w:val="24"/>
+          <w:szCs w:val="24"/>
+        </w:rPr>
+        <w:t>-Implementing two Linear Regression Models (Multivariable Linear Regression &amp; Polynomial Linear Regression) gave us more understanding to the data</w:t>
+      </w:r>
+      <w:r>
+        <w:rPr>
+          <w:rFonts w:asciiTheme="majorBidi" w:hAnsiTheme="majorBidi" w:cstheme="majorBidi"/>
+          <w:color w:val="7B7B7B" w:themeColor="accent3" w:themeShade="BF"/>
+          <w:sz w:val="24"/>
+          <w:szCs w:val="24"/>
+        </w:rPr>
+        <w:t xml:space="preserve"> and we concluded that the Polynomial Linear Regression Model was the better Model as it Fitted the Data Points in a better way resulting in better accuracy and lesser Mean Square Error which </w:t>
+      </w:r>
+      <w:proofErr w:type="gramStart"/>
+      <w:r>
+        <w:rPr>
+          <w:rFonts w:asciiTheme="majorBidi" w:hAnsiTheme="majorBidi" w:cstheme="majorBidi"/>
+          <w:color w:val="7B7B7B" w:themeColor="accent3" w:themeShade="BF"/>
+          <w:sz w:val="24"/>
+          <w:szCs w:val="24"/>
+        </w:rPr>
+        <w:t>lead</w:t>
+      </w:r>
+      <w:proofErr w:type="gramEnd"/>
+      <w:r>
+        <w:rPr>
+          <w:rFonts w:asciiTheme="majorBidi" w:hAnsiTheme="majorBidi" w:cstheme="majorBidi"/>
+          <w:color w:val="7B7B7B" w:themeColor="accent3" w:themeShade="BF"/>
+          <w:sz w:val="24"/>
+          <w:szCs w:val="24"/>
+        </w:rPr>
+        <w:t xml:space="preserve"> to a better prediction to the player value without being an over fitted model.  </w:t>
+      </w:r>
+      <w:r>
+        <w:rPr>
+          <w:rFonts w:asciiTheme="majorBidi" w:hAnsiTheme="majorBidi" w:cstheme="majorBidi"/>
+          <w:color w:val="7B7B7B" w:themeColor="accent3" w:themeShade="BF"/>
+          <w:sz w:val="24"/>
+          <w:szCs w:val="24"/>
+        </w:rPr>
+        <w:t xml:space="preserve">  </w:t>
+      </w:r>
     </w:p>
     <w:p>
       <w:pPr>
@@ -707,6 +1140,8 @@
           <w:szCs w:val="28"/>
         </w:rPr>
       </w:pPr>
+      <w:proofErr w:type="spellStart"/>
+      <w:proofErr w:type="gramStart"/>
       <w:r>
         <w:rPr>
           <w:rFonts w:asciiTheme="majorBidi" w:hAnsiTheme="majorBidi" w:cstheme="majorBidi"/>
@@ -717,6 +1152,7 @@
         </w:rPr>
         <w:t>ScreenShots</w:t>
       </w:r>
+      <w:proofErr w:type="spellEnd"/>
       <w:r>
         <w:rPr>
           <w:rFonts w:asciiTheme="majorBidi" w:hAnsiTheme="majorBidi" w:cstheme="majorBidi"/>
@@ -725,6 +1161,7 @@
         </w:rPr>
         <w:t xml:space="preserve"> :</w:t>
       </w:r>
+      <w:proofErr w:type="gramEnd"/>
     </w:p>
     <w:p>
       <w:pPr>
@@ -873,6 +1310,7 @@
           <w:sz w:val="32"/>
           <w:szCs w:val="32"/>
         </w:rPr>
+        <w:lastRenderedPageBreak/>
         <w:drawing>
           <wp:inline distT="0" distB="0" distL="0" distR="0" wp14:anchorId="76C663D0" wp14:editId="7B3F0313">
             <wp:extent cx="5933440" cy="2316480"/>

</xml_diff>

<commit_message>
little adjustment to conclusion
</commit_message>
<xml_diff>
--- a/Report.docx
+++ b/Report.docx
@@ -912,7 +912,39 @@
           <w:sz w:val="24"/>
           <w:szCs w:val="24"/>
         </w:rPr>
-        <w:t xml:space="preserve"> Regression” and the one which gives less mean square error was the “Polynomial Regression” with degree of 3 </w:t>
+        <w:t xml:space="preserve"> Regression” and the one which g</w:t>
+      </w:r>
+      <w:r>
+        <w:rPr>
+          <w:rFonts w:asciiTheme="majorBidi" w:hAnsiTheme="majorBidi" w:cstheme="majorBidi"/>
+          <w:sz w:val="24"/>
+          <w:szCs w:val="24"/>
+        </w:rPr>
+        <w:t>ave</w:t>
+      </w:r>
+      <w:r>
+        <w:rPr>
+          <w:rFonts w:asciiTheme="majorBidi" w:hAnsiTheme="majorBidi" w:cstheme="majorBidi"/>
+          <w:sz w:val="24"/>
+          <w:szCs w:val="24"/>
+        </w:rPr>
+        <w:t xml:space="preserve"> </w:t>
+      </w:r>
+      <w:r>
+        <w:rPr>
+          <w:rFonts w:asciiTheme="majorBidi" w:hAnsiTheme="majorBidi" w:cstheme="majorBidi"/>
+          <w:sz w:val="24"/>
+          <w:szCs w:val="24"/>
+        </w:rPr>
+        <w:t xml:space="preserve">us </w:t>
+      </w:r>
+      <w:r>
+        <w:rPr>
+          <w:rFonts w:asciiTheme="majorBidi" w:hAnsiTheme="majorBidi" w:cstheme="majorBidi"/>
+          <w:sz w:val="24"/>
+          <w:szCs w:val="24"/>
+        </w:rPr>
+        <w:t xml:space="preserve">less mean square error was the “Polynomial Regression” with degree of 3 </w:t>
       </w:r>
       <w:r>
         <w:rPr>
@@ -1118,10 +1150,40 @@
       <w:pPr>
         <w:rPr>
           <w:rFonts w:asciiTheme="majorBidi" w:hAnsiTheme="majorBidi" w:cstheme="majorBidi"/>
-          <w:sz w:val="24"/>
-          <w:szCs w:val="24"/>
-        </w:rPr>
-      </w:pPr>
+          <w:color w:val="7B7B7B" w:themeColor="accent3" w:themeShade="BF"/>
+          <w:sz w:val="24"/>
+          <w:szCs w:val="24"/>
+        </w:rPr>
+      </w:pPr>
+      <w:r>
+        <w:rPr>
+          <w:rFonts w:asciiTheme="majorBidi" w:hAnsiTheme="majorBidi" w:cstheme="majorBidi"/>
+          <w:color w:val="7B7B7B" w:themeColor="accent3" w:themeShade="BF"/>
+          <w:sz w:val="24"/>
+          <w:szCs w:val="24"/>
+        </w:rPr>
+        <w:t xml:space="preserve">-In a nutshell this phase of the project taught us the importance of pre-processing and cleaning the data and opened our eyes to a </w:t>
+      </w:r>
+      <w:proofErr w:type="gramStart"/>
+      <w:r>
+        <w:rPr>
+          <w:rFonts w:asciiTheme="majorBidi" w:hAnsiTheme="majorBidi" w:cstheme="majorBidi"/>
+          <w:color w:val="7B7B7B" w:themeColor="accent3" w:themeShade="BF"/>
+          <w:sz w:val="24"/>
+          <w:szCs w:val="24"/>
+        </w:rPr>
+        <w:t>real life</w:t>
+      </w:r>
+      <w:proofErr w:type="gramEnd"/>
+      <w:r>
+        <w:rPr>
+          <w:rFonts w:asciiTheme="majorBidi" w:hAnsiTheme="majorBidi" w:cstheme="majorBidi"/>
+          <w:color w:val="7B7B7B" w:themeColor="accent3" w:themeShade="BF"/>
+          <w:sz w:val="24"/>
+          <w:szCs w:val="24"/>
+        </w:rPr>
+        <w:t xml:space="preserve"> situation in the machine learning work criteria as we gone through the phases of building a functional Machine Learning Model.</w:t>
+      </w:r>
     </w:p>
     <w:p>
       <w:pPr>

</xml_diff>